<commit_message>
meer oefeningen maar dan engels
</commit_message>
<xml_diff>
--- a/oefeningen.docx
+++ b/oefeningen.docx
@@ -9,14 +9,12 @@
           <w:lang w:val="nl-NL"/>
         </w:rPr>
       </w:pPr>
-      <w:proofErr w:type="spellStart"/>
       <w:r>
         <w:rPr>
           <w:lang w:val="nl-NL"/>
         </w:rPr>
         <w:t>Squat</w:t>
       </w:r>
-      <w:proofErr w:type="spellEnd"/>
       <w:r>
         <w:rPr>
           <w:lang w:val="nl-NL"/>
@@ -100,27 +98,13 @@
         <w:rPr>
           <w:lang w:val="nl-NL"/>
         </w:rPr>
-        <w:t xml:space="preserve">Zet je voeten </w:t>
-      </w:r>
-      <w:proofErr w:type="spellStart"/>
-      <w:r>
-        <w:rPr>
-          <w:lang w:val="nl-NL"/>
-        </w:rPr>
-        <w:t>evenw</w:t>
-      </w:r>
-      <w:r>
-        <w:rPr>
-          <w:lang w:val="nl-NL"/>
-        </w:rPr>
-        <w:t>ijd</w:t>
-      </w:r>
-      <w:proofErr w:type="spellEnd"/>
-      <w:r>
-        <w:rPr>
-          <w:lang w:val="nl-NL"/>
-        </w:rPr>
-        <w:t xml:space="preserve"> als je schouders. </w:t>
+        <w:t>Zet je voeten evenw</w:t>
+      </w:r>
+      <w:r>
+        <w:rPr>
+          <w:lang w:val="nl-NL"/>
+        </w:rPr>
+        <w:t xml:space="preserve">ijd als je schouders. </w:t>
       </w:r>
     </w:p>
     <w:p>
@@ -293,21 +277,37 @@
         <w:rPr>
           <w:lang w:val="en-US"/>
         </w:rPr>
-        <w:t xml:space="preserve"> you mainly train your hamstrings, hips, </w:t>
-      </w:r>
-      <w:proofErr w:type="gramStart"/>
+        <w:t xml:space="preserve"> you mainly train your hamstrings, hips, quadriceps</w:t>
+      </w:r>
       <w:r>
         <w:rPr>
           <w:lang w:val="en-US"/>
         </w:rPr>
-        <w:t>quadriceps</w:t>
-      </w:r>
-      <w:proofErr w:type="gramEnd"/>
-      <w:r>
+        <w:t xml:space="preserve"> and glutes.</w:t>
+      </w:r>
+    </w:p>
+    <w:p>
+      <w:pPr>
+        <w:pStyle w:val="Lijstalinea"/>
+        <w:numPr>
+          <w:ilvl w:val="0"/>
+          <w:numId w:val="8"/>
+        </w:numPr>
         <w:rPr>
           <w:lang w:val="en-US"/>
         </w:rPr>
-        <w:t xml:space="preserve"> and glutes.</w:t>
+      </w:pPr>
+      <w:r>
+        <w:rPr>
+          <w:lang w:val="en-US"/>
+        </w:rPr>
+        <w:t>Stand up with a s</w:t>
+      </w:r>
+      <w:r>
+        <w:rPr>
+          <w:lang w:val="en-US"/>
+        </w:rPr>
+        <w:t>traight back.</w:t>
       </w:r>
     </w:p>
     <w:p>
@@ -325,13 +325,13 @@
         <w:rPr>
           <w:lang w:val="en-US"/>
         </w:rPr>
-        <w:t>Stand up with a s</w:t>
+        <w:t>Put your feet at t</w:t>
       </w:r>
       <w:r>
         <w:rPr>
           <w:lang w:val="en-US"/>
         </w:rPr>
-        <w:t>traight back.</w:t>
+        <w:t>he same width as your shoulders.</w:t>
       </w:r>
     </w:p>
     <w:p>
@@ -349,13 +349,19 @@
         <w:rPr>
           <w:lang w:val="en-US"/>
         </w:rPr>
-        <w:t>Put your feet at t</w:t>
+        <w:t>St</w:t>
       </w:r>
       <w:r>
         <w:rPr>
           <w:lang w:val="en-US"/>
         </w:rPr>
-        <w:t>he same width as your shoulders.</w:t>
+        <w:t>retch your arms in front of you</w:t>
+      </w:r>
+      <w:r>
+        <w:rPr>
+          <w:lang w:val="en-US"/>
+        </w:rPr>
+        <w:t>.</w:t>
       </w:r>
     </w:p>
     <w:p>
@@ -373,28 +379,65 @@
         <w:rPr>
           <w:lang w:val="en-US"/>
         </w:rPr>
-        <w:t>St</w:t>
+        <w:t>Go down slowly untill your legs are in a 90 degrees position</w:t>
       </w:r>
       <w:r>
         <w:rPr>
           <w:lang w:val="en-US"/>
         </w:rPr>
-        <w:t>retch your arms in front of you</w:t>
-      </w:r>
-      <w:r>
+        <w:t>.</w:t>
+      </w:r>
+    </w:p>
+    <w:p>
+      <w:pPr>
+        <w:pStyle w:val="Lijstalinea"/>
+        <w:numPr>
+          <w:ilvl w:val="0"/>
+          <w:numId w:val="8"/>
+        </w:numPr>
         <w:rPr>
           <w:lang w:val="en-US"/>
         </w:rPr>
+      </w:pPr>
+      <w:r>
+        <w:rPr>
+          <w:lang w:val="en-US"/>
+        </w:rPr>
+        <w:t>Make sure that your knees won’t exceed your toes</w:t>
+      </w:r>
+      <w:r>
+        <w:rPr>
+          <w:lang w:val="en-US"/>
+        </w:rPr>
+        <w:t xml:space="preserve">. </w:t>
+      </w:r>
+    </w:p>
+    <w:p>
+      <w:pPr>
+        <w:pStyle w:val="Lijstalinea"/>
+        <w:numPr>
+          <w:ilvl w:val="0"/>
+          <w:numId w:val="8"/>
+        </w:numPr>
+        <w:rPr>
+          <w:lang w:val="nl-NL"/>
+        </w:rPr>
+      </w:pPr>
+      <w:r>
+        <w:rPr>
+          <w:lang w:val="nl-NL"/>
+        </w:rPr>
+        <w:t>Stand back straight up</w:t>
+      </w:r>
+      <w:r>
+        <w:rPr>
+          <w:lang w:val="nl-NL"/>
+        </w:rPr>
         <w:t>.</w:t>
       </w:r>
     </w:p>
     <w:p>
       <w:pPr>
-        <w:pStyle w:val="Lijstalinea"/>
-        <w:numPr>
-          <w:ilvl w:val="0"/>
-          <w:numId w:val="8"/>
-        </w:numPr>
         <w:rPr>
           <w:lang w:val="en-US"/>
         </w:rPr>
@@ -403,26 +446,124 @@
         <w:rPr>
           <w:lang w:val="en-US"/>
         </w:rPr>
-        <w:t xml:space="preserve">Go down slowly </w:t>
-      </w:r>
-      <w:proofErr w:type="spellStart"/>
+        <w:t>Good luck with this g</w:t>
+      </w:r>
       <w:r>
         <w:rPr>
           <w:lang w:val="en-US"/>
         </w:rPr>
-        <w:t>untill</w:t>
-      </w:r>
-      <w:proofErr w:type="spellEnd"/>
+        <w:t>ood starter exercise</w:t>
+      </w:r>
       <w:r>
         <w:rPr>
           <w:lang w:val="en-US"/>
         </w:rPr>
-        <w:t xml:space="preserve"> your legs are in a 90 degrees position</w:t>
-      </w:r>
-      <w:r>
+        <w:t>.</w:t>
+      </w:r>
+    </w:p>
+    <w:p>
+      <w:pPr>
         <w:rPr>
           <w:lang w:val="en-US"/>
         </w:rPr>
+      </w:pPr>
+    </w:p>
+    <w:p>
+      <w:pPr>
+        <w:pStyle w:val="Kop1"/>
+        <w:rPr>
+          <w:lang w:val="nl-NL"/>
+        </w:rPr>
+      </w:pPr>
+      <w:r>
+        <w:rPr>
+          <w:lang w:val="nl-NL"/>
+        </w:rPr>
+        <w:t>Push-up</w:t>
+      </w:r>
+      <w:r>
+        <w:rPr>
+          <w:lang w:val="nl-NL"/>
+        </w:rPr>
+        <w:t xml:space="preserve"> (</w:t>
+      </w:r>
+      <w:r>
+        <w:rPr>
+          <w:lang w:val="nl-NL"/>
+        </w:rPr>
+        <w:t>Delano</w:t>
+      </w:r>
+      <w:r>
+        <w:rPr>
+          <w:lang w:val="nl-NL"/>
+        </w:rPr>
+        <w:t>)</w:t>
+      </w:r>
+    </w:p>
+    <w:p>
+      <w:pPr>
+        <w:rPr>
+          <w:lang w:val="nl-NL"/>
+        </w:rPr>
+      </w:pPr>
+      <w:r>
+        <w:rPr>
+          <w:lang w:val="nl-NL"/>
+        </w:rPr>
+        <w:t>Met deze oefening train j</w:t>
+      </w:r>
+      <w:r>
+        <w:rPr>
+          <w:lang w:val="nl-NL"/>
+        </w:rPr>
+        <w:t>e voornamelijk je borst</w:t>
+      </w:r>
+      <w:r>
+        <w:rPr>
+          <w:lang w:val="nl-NL"/>
+        </w:rPr>
+        <w:t>-</w:t>
+      </w:r>
+      <w:r>
+        <w:rPr>
+          <w:lang w:val="nl-NL"/>
+        </w:rPr>
+        <w:t xml:space="preserve"> en armspieren.</w:t>
+      </w:r>
+    </w:p>
+    <w:p>
+      <w:pPr>
+        <w:pStyle w:val="Lijstalinea"/>
+        <w:numPr>
+          <w:ilvl w:val="0"/>
+          <w:numId w:val="3"/>
+        </w:numPr>
+        <w:rPr>
+          <w:lang w:val="nl-NL"/>
+        </w:rPr>
+      </w:pPr>
+      <w:r>
+        <w:rPr>
+          <w:lang w:val="nl-NL"/>
+        </w:rPr>
+        <w:t xml:space="preserve">Ga op je </w:t>
+      </w:r>
+      <w:r>
+        <w:rPr>
+          <w:lang w:val="nl-NL"/>
+        </w:rPr>
+        <w:t>knieën</w:t>
+      </w:r>
+      <w:r>
+        <w:rPr>
+          <w:lang w:val="nl-NL"/>
+        </w:rPr>
+        <w:t xml:space="preserve"> zitten</w:t>
+      </w:r>
+      <w:r>
+        <w:rPr>
+          <w:lang w:val="nl-NL"/>
+        </w:rPr>
         <w:t>.</w:t>
       </w:r>
     </w:p>
@@ -431,41 +572,113 @@
         <w:pStyle w:val="Lijstalinea"/>
         <w:numPr>
           <w:ilvl w:val="0"/>
-          <w:numId w:val="8"/>
-        </w:numPr>
-        <w:rPr>
-          <w:lang w:val="en-US"/>
-        </w:rPr>
-      </w:pPr>
-      <w:r>
-        <w:rPr>
-          <w:lang w:val="en-US"/>
-        </w:rPr>
-        <w:t>Make sure that your knees won’t exceed your toes</w:t>
-      </w:r>
-      <w:r>
-        <w:rPr>
-          <w:lang w:val="en-US"/>
-        </w:rPr>
-        <w:t xml:space="preserve">. </w:t>
-      </w:r>
-    </w:p>
-    <w:p>
-      <w:pPr>
-        <w:pStyle w:val="Lijstalinea"/>
-        <w:numPr>
-          <w:ilvl w:val="0"/>
-          <w:numId w:val="8"/>
-        </w:numPr>
-        <w:rPr>
-          <w:lang w:val="nl-NL"/>
-        </w:rPr>
-      </w:pPr>
-      <w:r>
-        <w:rPr>
-          <w:lang w:val="nl-NL"/>
-        </w:rPr>
-        <w:t>Stand back straight up</w:t>
+          <w:numId w:val="3"/>
+        </w:numPr>
+        <w:rPr>
+          <w:lang w:val="nl-NL"/>
+        </w:rPr>
+      </w:pPr>
+      <w:r>
+        <w:rPr>
+          <w:lang w:val="nl-NL"/>
+        </w:rPr>
+        <w:t>zet je handen dichtbij</w:t>
+      </w:r>
+      <w:r>
+        <w:rPr>
+          <w:lang w:val="nl-NL"/>
+        </w:rPr>
+        <w:t xml:space="preserve"> </w:t>
+      </w:r>
+      <w:r>
+        <w:rPr>
+          <w:lang w:val="nl-NL"/>
+        </w:rPr>
+        <w:t xml:space="preserve">elkaar op de grond, zet je handen ter hoogte van de schouders. </w:t>
+      </w:r>
+    </w:p>
+    <w:p>
+      <w:pPr>
+        <w:pStyle w:val="Lijstalinea"/>
+        <w:numPr>
+          <w:ilvl w:val="0"/>
+          <w:numId w:val="3"/>
+        </w:numPr>
+        <w:rPr>
+          <w:lang w:val="nl-NL"/>
+        </w:rPr>
+      </w:pPr>
+      <w:r>
+        <w:rPr>
+          <w:lang w:val="nl-NL"/>
+        </w:rPr>
+        <w:t>S</w:t>
+      </w:r>
+      <w:r>
+        <w:rPr>
+          <w:lang w:val="nl-NL"/>
+        </w:rPr>
+        <w:t xml:space="preserve">trek je </w:t>
+      </w:r>
+      <w:r>
+        <w:rPr>
+          <w:lang w:val="nl-NL"/>
+        </w:rPr>
+        <w:t>knieën</w:t>
+      </w:r>
+      <w:r>
+        <w:rPr>
+          <w:lang w:val="nl-NL"/>
+        </w:rPr>
+        <w:t xml:space="preserve"> zodat je alleen nog maar met je tenen en armen de grond aanraakt. </w:t>
+      </w:r>
+    </w:p>
+    <w:p>
+      <w:pPr>
+        <w:pStyle w:val="Lijstalinea"/>
+        <w:numPr>
+          <w:ilvl w:val="0"/>
+          <w:numId w:val="3"/>
+        </w:numPr>
+        <w:rPr>
+          <w:lang w:val="nl-NL"/>
+        </w:rPr>
+      </w:pPr>
+      <w:r>
+        <w:rPr>
+          <w:lang w:val="nl-NL"/>
+        </w:rPr>
+        <w:t>Z</w:t>
+      </w:r>
+      <w:r>
+        <w:rPr>
+          <w:lang w:val="nl-NL"/>
+        </w:rPr>
+        <w:t xml:space="preserve">ak door je armen totdat je bijna de grond raakt en houdt je armen langs je lichaam gedrukt. </w:t>
+      </w:r>
+    </w:p>
+    <w:p>
+      <w:pPr>
+        <w:pStyle w:val="Lijstalinea"/>
+        <w:numPr>
+          <w:ilvl w:val="0"/>
+          <w:numId w:val="3"/>
+        </w:numPr>
+        <w:rPr>
+          <w:lang w:val="nl-NL"/>
+        </w:rPr>
+      </w:pPr>
+      <w:r>
+        <w:rPr>
+          <w:lang w:val="nl-NL"/>
+        </w:rPr>
+        <w:t>D</w:t>
+      </w:r>
+      <w:r>
+        <w:rPr>
+          <w:lang w:val="nl-NL"/>
+        </w:rPr>
+        <w:t>ruk met je handen op de grond totdat je armen gestrekt zijn</w:t>
       </w:r>
       <w:r>
         <w:rPr>
@@ -477,34 +690,15 @@
     <w:p>
       <w:pPr>
         <w:rPr>
-          <w:lang w:val="en-US"/>
-        </w:rPr>
-      </w:pPr>
-      <w:r>
-        <w:rPr>
-          <w:lang w:val="en-US"/>
-        </w:rPr>
-        <w:t>Good luck with this g</w:t>
-      </w:r>
-      <w:r>
-        <w:rPr>
-          <w:lang w:val="en-US"/>
-        </w:rPr>
-        <w:t>ood starter exercise</w:t>
-      </w:r>
-      <w:r>
-        <w:rPr>
-          <w:lang w:val="en-US"/>
-        </w:rPr>
-        <w:t>.</w:t>
-      </w:r>
-    </w:p>
-    <w:p>
-      <w:pPr>
-        <w:rPr>
-          <w:lang w:val="en-US"/>
-        </w:rPr>
-      </w:pPr>
+          <w:lang w:val="nl-NL"/>
+        </w:rPr>
+      </w:pPr>
+      <w:r>
+        <w:rPr>
+          <w:lang w:val="nl-NL"/>
+        </w:rPr>
+        <w:t>Hopelijk lukt deze oefening goed!</w:t>
+      </w:r>
     </w:p>
     <w:p>
       <w:pPr>
@@ -517,7 +711,7 @@
         <w:rPr>
           <w:lang w:val="nl-NL"/>
         </w:rPr>
-        <w:t>Push-up</w:t>
+        <w:t>Dip</w:t>
       </w:r>
       <w:r>
         <w:rPr>
@@ -548,261 +742,7 @@
         <w:rPr>
           <w:lang w:val="nl-NL"/>
         </w:rPr>
-        <w:t>Met deze oefening train j</w:t>
-      </w:r>
-      <w:r>
-        <w:rPr>
-          <w:lang w:val="nl-NL"/>
-        </w:rPr>
-        <w:t>e voornamelijk je borst</w:t>
-      </w:r>
-      <w:r>
-        <w:rPr>
-          <w:lang w:val="nl-NL"/>
-        </w:rPr>
-        <w:t>-</w:t>
-      </w:r>
-      <w:r>
-        <w:rPr>
-          <w:lang w:val="nl-NL"/>
-        </w:rPr>
-        <w:t xml:space="preserve"> en armspieren.</w:t>
-      </w:r>
-    </w:p>
-    <w:p>
-      <w:pPr>
-        <w:pStyle w:val="Lijstalinea"/>
-        <w:numPr>
-          <w:ilvl w:val="0"/>
-          <w:numId w:val="3"/>
-        </w:numPr>
-        <w:rPr>
-          <w:lang w:val="nl-NL"/>
-        </w:rPr>
-      </w:pPr>
-      <w:r>
-        <w:rPr>
-          <w:lang w:val="nl-NL"/>
-        </w:rPr>
-        <w:t xml:space="preserve">Ga op je </w:t>
-      </w:r>
-      <w:r>
-        <w:rPr>
-          <w:lang w:val="nl-NL"/>
-        </w:rPr>
-        <w:t>knieën</w:t>
-      </w:r>
-      <w:r>
-        <w:rPr>
-          <w:lang w:val="nl-NL"/>
-        </w:rPr>
-        <w:t xml:space="preserve"> zitten</w:t>
-      </w:r>
-      <w:r>
-        <w:rPr>
-          <w:lang w:val="nl-NL"/>
-        </w:rPr>
-        <w:t>.</w:t>
-      </w:r>
-    </w:p>
-    <w:p>
-      <w:pPr>
-        <w:pStyle w:val="Lijstalinea"/>
-        <w:numPr>
-          <w:ilvl w:val="0"/>
-          <w:numId w:val="3"/>
-        </w:numPr>
-        <w:rPr>
-          <w:lang w:val="nl-NL"/>
-        </w:rPr>
-      </w:pPr>
-      <w:proofErr w:type="gramStart"/>
-      <w:r>
-        <w:rPr>
-          <w:lang w:val="nl-NL"/>
-        </w:rPr>
-        <w:t>zet</w:t>
-      </w:r>
-      <w:proofErr w:type="gramEnd"/>
-      <w:r>
-        <w:rPr>
-          <w:lang w:val="nl-NL"/>
-        </w:rPr>
-        <w:t xml:space="preserve"> je handen dichtbij</w:t>
-      </w:r>
-      <w:r>
-        <w:rPr>
-          <w:lang w:val="nl-NL"/>
-        </w:rPr>
-        <w:t xml:space="preserve"> </w:t>
-      </w:r>
-      <w:r>
-        <w:rPr>
-          <w:lang w:val="nl-NL"/>
-        </w:rPr>
-        <w:t xml:space="preserve">elkaar op de grond, zet je handen ter hoogte van de schouders. </w:t>
-      </w:r>
-    </w:p>
-    <w:p>
-      <w:pPr>
-        <w:pStyle w:val="Lijstalinea"/>
-        <w:numPr>
-          <w:ilvl w:val="0"/>
-          <w:numId w:val="3"/>
-        </w:numPr>
-        <w:rPr>
-          <w:lang w:val="nl-NL"/>
-        </w:rPr>
-      </w:pPr>
-      <w:r>
-        <w:rPr>
-          <w:lang w:val="nl-NL"/>
-        </w:rPr>
-        <w:t>S</w:t>
-      </w:r>
-      <w:r>
-        <w:rPr>
-          <w:lang w:val="nl-NL"/>
-        </w:rPr>
-        <w:t xml:space="preserve">trek je </w:t>
-      </w:r>
-      <w:r>
-        <w:rPr>
-          <w:lang w:val="nl-NL"/>
-        </w:rPr>
-        <w:t>knieën</w:t>
-      </w:r>
-      <w:r>
-        <w:rPr>
-          <w:lang w:val="nl-NL"/>
-        </w:rPr>
-        <w:t xml:space="preserve"> zodat je alleen nog maar met je tenen en armen de grond aanraakt. </w:t>
-      </w:r>
-    </w:p>
-    <w:p>
-      <w:pPr>
-        <w:pStyle w:val="Lijstalinea"/>
-        <w:numPr>
-          <w:ilvl w:val="0"/>
-          <w:numId w:val="3"/>
-        </w:numPr>
-        <w:rPr>
-          <w:lang w:val="nl-NL"/>
-        </w:rPr>
-      </w:pPr>
-      <w:r>
-        <w:rPr>
-          <w:lang w:val="nl-NL"/>
-        </w:rPr>
-        <w:t>Z</w:t>
-      </w:r>
-      <w:r>
-        <w:rPr>
-          <w:lang w:val="nl-NL"/>
-        </w:rPr>
-        <w:t xml:space="preserve">ak door je armen totdat je bijna de grond raakt en houdt je armen langs je lichaam gedrukt. </w:t>
-      </w:r>
-    </w:p>
-    <w:p>
-      <w:pPr>
-        <w:pStyle w:val="Lijstalinea"/>
-        <w:numPr>
-          <w:ilvl w:val="0"/>
-          <w:numId w:val="3"/>
-        </w:numPr>
-        <w:rPr>
-          <w:lang w:val="nl-NL"/>
-        </w:rPr>
-      </w:pPr>
-      <w:r>
-        <w:rPr>
-          <w:lang w:val="nl-NL"/>
-        </w:rPr>
-        <w:t>D</w:t>
-      </w:r>
-      <w:r>
-        <w:rPr>
-          <w:lang w:val="nl-NL"/>
-        </w:rPr>
-        <w:t>ruk met je handen op de grond totdat je armen gestrekt zijn</w:t>
-      </w:r>
-      <w:r>
-        <w:rPr>
-          <w:lang w:val="nl-NL"/>
-        </w:rPr>
-        <w:t>.</w:t>
-      </w:r>
-    </w:p>
-    <w:p>
-      <w:pPr>
-        <w:rPr>
-          <w:lang w:val="nl-NL"/>
-        </w:rPr>
-      </w:pPr>
-      <w:r>
-        <w:rPr>
-          <w:lang w:val="nl-NL"/>
-        </w:rPr>
-        <w:t>Hopelijk lukt deze oefening goed!</w:t>
-      </w:r>
-    </w:p>
-    <w:p>
-      <w:pPr>
-        <w:pStyle w:val="Kop1"/>
-        <w:rPr>
-          <w:lang w:val="nl-NL"/>
-        </w:rPr>
-      </w:pPr>
-      <w:r>
-        <w:rPr>
-          <w:lang w:val="nl-NL"/>
-        </w:rPr>
-        <w:t>Dip</w:t>
-      </w:r>
-      <w:r>
-        <w:rPr>
-          <w:lang w:val="nl-NL"/>
-        </w:rPr>
-        <w:t xml:space="preserve"> (</w:t>
-      </w:r>
-      <w:r>
-        <w:rPr>
-          <w:lang w:val="nl-NL"/>
-        </w:rPr>
-        <w:t>Delano</w:t>
-      </w:r>
-      <w:r>
-        <w:rPr>
-          <w:lang w:val="nl-NL"/>
-        </w:rPr>
-        <w:t>)</w:t>
-      </w:r>
-    </w:p>
-    <w:p>
-      <w:pPr>
-        <w:rPr>
-          <w:lang w:val="nl-NL"/>
-        </w:rPr>
-      </w:pPr>
-      <w:r>
-        <w:rPr>
-          <w:lang w:val="nl-NL"/>
-        </w:rPr>
-        <w:t xml:space="preserve">Met deze oefening train je de </w:t>
-      </w:r>
-      <w:proofErr w:type="spellStart"/>
-      <w:r>
-        <w:rPr>
-          <w:lang w:val="nl-NL"/>
-        </w:rPr>
-        <w:t>triceps</w:t>
-      </w:r>
-      <w:proofErr w:type="spellEnd"/>
-      <w:r>
-        <w:rPr>
-          <w:lang w:val="nl-NL"/>
-        </w:rPr>
-        <w:t>.</w:t>
+        <w:t>Met deze oefening train je de triceps.</w:t>
       </w:r>
     </w:p>
     <w:p>
@@ -946,14 +886,12 @@
         </w:rPr>
         <w:t xml:space="preserve"> (</w:t>
       </w:r>
-      <w:proofErr w:type="spellStart"/>
       <w:r>
         <w:rPr>
           <w:lang w:val="nl-NL"/>
         </w:rPr>
         <w:t>robin</w:t>
       </w:r>
-      <w:proofErr w:type="spellEnd"/>
       <w:r>
         <w:rPr>
           <w:lang w:val="nl-NL"/>
@@ -994,21 +932,7 @@
         <w:rPr>
           <w:lang w:val="nl-NL"/>
         </w:rPr>
-        <w:t xml:space="preserve">Strek vervolgens je </w:t>
-      </w:r>
-      <w:proofErr w:type="gramStart"/>
-      <w:r>
-        <w:rPr>
-          <w:lang w:val="nl-NL"/>
-        </w:rPr>
-        <w:t>rechter been</w:t>
-      </w:r>
-      <w:proofErr w:type="gramEnd"/>
-      <w:r>
-        <w:rPr>
-          <w:lang w:val="nl-NL"/>
-        </w:rPr>
-        <w:t xml:space="preserve"> en je linker arm of andersom natuurlijk.</w:t>
+        <w:t>Strek vervolgens je rechter been en je linker arm of andersom natuurlijk.</w:t>
       </w:r>
     </w:p>
     <w:p>
@@ -1079,42 +1003,295 @@
           <w:lang w:val="nl-NL"/>
         </w:rPr>
       </w:pPr>
-      <w:proofErr w:type="spellStart"/>
-      <w:r>
-        <w:rPr>
-          <w:lang w:val="nl-NL"/>
-        </w:rPr>
-        <w:t>Mountain</w:t>
-      </w:r>
-      <w:proofErr w:type="spellEnd"/>
-      <w:r>
-        <w:rPr>
-          <w:lang w:val="nl-NL"/>
-        </w:rPr>
-        <w:t xml:space="preserve"> </w:t>
-      </w:r>
-      <w:proofErr w:type="spellStart"/>
-      <w:r>
-        <w:rPr>
-          <w:lang w:val="nl-NL"/>
-        </w:rPr>
-        <w:t>climb</w:t>
-      </w:r>
-      <w:proofErr w:type="spellEnd"/>
-      <w:r>
-        <w:rPr>
-          <w:lang w:val="nl-NL"/>
-        </w:rPr>
-        <w:t xml:space="preserve"> (</w:t>
-      </w:r>
-      <w:proofErr w:type="spellStart"/>
-      <w:r>
-        <w:rPr>
-          <w:lang w:val="nl-NL"/>
-        </w:rPr>
-        <w:t>lucas</w:t>
-      </w:r>
-      <w:proofErr w:type="spellEnd"/>
+      <w:r>
+        <w:rPr>
+          <w:lang w:val="nl-NL"/>
+        </w:rPr>
+        <w:t>Mountain climb</w:t>
+      </w:r>
+      <w:r>
+        <w:rPr>
+          <w:lang w:val="nl-NL"/>
+        </w:rPr>
+        <w:t xml:space="preserve"> (lucas)</w:t>
+      </w:r>
+    </w:p>
+    <w:p>
+      <w:pPr>
+        <w:pStyle w:val="Lijstalinea"/>
+        <w:numPr>
+          <w:ilvl w:val="0"/>
+          <w:numId w:val="6"/>
+        </w:numPr>
+        <w:rPr>
+          <w:lang w:val="nl-NL"/>
+        </w:rPr>
+      </w:pPr>
+      <w:r>
+        <w:rPr>
+          <w:lang w:val="nl-NL"/>
+        </w:rPr>
+        <w:t>Leg je handen op de vloer en strek je benen zo ver mogelijk uit zodat je op je tenen staat.</w:t>
+      </w:r>
+    </w:p>
+    <w:p>
+      <w:pPr>
+        <w:pStyle w:val="Lijstalinea"/>
+        <w:numPr>
+          <w:ilvl w:val="0"/>
+          <w:numId w:val="6"/>
+        </w:numPr>
+        <w:rPr>
+          <w:lang w:val="nl-NL"/>
+        </w:rPr>
+      </w:pPr>
+      <w:r>
+        <w:rPr>
+          <w:lang w:val="nl-NL"/>
+        </w:rPr>
+        <w:t>Trek vervolgens een van je benen terug naar binnen totdat je knie bij je buik komt.</w:t>
+      </w:r>
+    </w:p>
+    <w:p>
+      <w:pPr>
+        <w:pStyle w:val="Lijstalinea"/>
+        <w:numPr>
+          <w:ilvl w:val="0"/>
+          <w:numId w:val="6"/>
+        </w:numPr>
+        <w:rPr>
+          <w:lang w:val="nl-NL"/>
+        </w:rPr>
+      </w:pPr>
+      <w:r>
+        <w:rPr>
+          <w:lang w:val="nl-NL"/>
+        </w:rPr>
+        <w:t>Houd deze positie voor minimaal 15 seconden.</w:t>
+      </w:r>
+    </w:p>
+    <w:p>
+      <w:pPr>
+        <w:pStyle w:val="Lijstalinea"/>
+        <w:numPr>
+          <w:ilvl w:val="0"/>
+          <w:numId w:val="6"/>
+        </w:numPr>
+        <w:rPr>
+          <w:lang w:val="nl-NL"/>
+        </w:rPr>
+      </w:pPr>
+      <w:r>
+        <w:rPr>
+          <w:lang w:val="nl-NL"/>
+        </w:rPr>
+        <w:t>Breng vervolgens je been terug naar de originele positie.</w:t>
+      </w:r>
+    </w:p>
+    <w:p>
+      <w:pPr>
+        <w:pStyle w:val="Lijstalinea"/>
+        <w:numPr>
+          <w:ilvl w:val="0"/>
+          <w:numId w:val="6"/>
+        </w:numPr>
+        <w:rPr>
+          <w:lang w:val="nl-NL"/>
+        </w:rPr>
+      </w:pPr>
+      <w:r>
+        <w:rPr>
+          <w:lang w:val="nl-NL"/>
+        </w:rPr>
+        <w:t>Herhaal dit voor de been.</w:t>
+      </w:r>
+    </w:p>
+    <w:p>
+      <w:pPr>
+        <w:rPr>
+          <w:lang w:val="nl-NL"/>
+        </w:rPr>
+      </w:pPr>
+    </w:p>
+    <w:p>
+      <w:pPr>
+        <w:pStyle w:val="Kop1"/>
+        <w:rPr>
+          <w:lang w:val="nl-NL"/>
+        </w:rPr>
+      </w:pPr>
+      <w:r>
+        <w:rPr>
+          <w:lang w:val="nl-NL"/>
+        </w:rPr>
+        <w:t>Wall sit</w:t>
+      </w:r>
+      <w:r>
+        <w:rPr>
+          <w:lang w:val="nl-NL"/>
+        </w:rPr>
+        <w:t xml:space="preserve"> (Guido)</w:t>
+      </w:r>
+    </w:p>
+    <w:p>
+      <w:pPr>
+        <w:rPr>
+          <w:lang w:val="nl-NL"/>
+        </w:rPr>
+      </w:pPr>
+      <w:r>
+        <w:rPr>
+          <w:lang w:val="nl-NL"/>
+        </w:rPr>
+        <w:t xml:space="preserve">Met deze oefening train je voornamelijk je </w:t>
+      </w:r>
+      <w:r>
+        <w:rPr>
+          <w:lang w:val="nl-NL"/>
+        </w:rPr>
+        <w:t>quadriceps, hamstrings en bilspieren</w:t>
+      </w:r>
+      <w:r>
+        <w:rPr>
+          <w:lang w:val="nl-NL"/>
+        </w:rPr>
+        <w:br/>
+      </w:r>
+      <w:r>
+        <w:rPr>
+          <w:lang w:val="nl-NL"/>
+        </w:rPr>
+        <w:t>en met mindere mate de buikspieren en kuiten.</w:t>
+      </w:r>
+    </w:p>
+    <w:p>
+      <w:pPr>
+        <w:pStyle w:val="Lijstalinea"/>
+        <w:numPr>
+          <w:ilvl w:val="0"/>
+          <w:numId w:val="9"/>
+        </w:numPr>
+        <w:rPr>
+          <w:lang w:val="nl-NL"/>
+        </w:rPr>
+      </w:pPr>
+      <w:r>
+        <w:rPr>
+          <w:lang w:val="nl-NL"/>
+        </w:rPr>
+        <w:t xml:space="preserve">Zoek een muur en ga hier met je rug </w:t>
+      </w:r>
+      <w:r>
+        <w:rPr>
+          <w:lang w:val="nl-NL"/>
+        </w:rPr>
+        <w:t>naartoe staan.</w:t>
+      </w:r>
+    </w:p>
+    <w:p>
+      <w:pPr>
+        <w:pStyle w:val="Lijstalinea"/>
+        <w:numPr>
+          <w:ilvl w:val="0"/>
+          <w:numId w:val="9"/>
+        </w:numPr>
+        <w:rPr>
+          <w:lang w:val="nl-NL"/>
+        </w:rPr>
+      </w:pPr>
+      <w:r>
+        <w:rPr>
+          <w:lang w:val="nl-NL"/>
+        </w:rPr>
+        <w:t>Duw jezelf tegen de muur aan en neem de squat positie aan.</w:t>
+      </w:r>
+    </w:p>
+    <w:p>
+      <w:pPr>
+        <w:pStyle w:val="Lijstalinea"/>
+        <w:numPr>
+          <w:ilvl w:val="0"/>
+          <w:numId w:val="9"/>
+        </w:numPr>
+        <w:rPr>
+          <w:lang w:val="nl-NL"/>
+        </w:rPr>
+      </w:pPr>
+      <w:r>
+        <w:rPr>
+          <w:lang w:val="nl-NL"/>
+        </w:rPr>
+        <w:t>Houd spanning op je bovenbenen en houd je rug recht.</w:t>
+      </w:r>
+    </w:p>
+    <w:p>
+      <w:pPr>
+        <w:pStyle w:val="Lijstalinea"/>
+        <w:numPr>
+          <w:ilvl w:val="0"/>
+          <w:numId w:val="9"/>
+        </w:numPr>
+        <w:rPr>
+          <w:lang w:val="nl-NL"/>
+        </w:rPr>
+      </w:pPr>
+      <w:r>
+        <w:rPr>
+          <w:lang w:val="nl-NL"/>
+        </w:rPr>
+        <w:t>Blijf in deze positie</w:t>
+      </w:r>
+      <w:r>
+        <w:rPr>
+          <w:lang w:val="nl-NL"/>
+        </w:rPr>
+        <w:t xml:space="preserve"> tot de </w:t>
+      </w:r>
+      <w:r>
+        <w:rPr>
+          <w:lang w:val="nl-NL"/>
+        </w:rPr>
+        <w:t xml:space="preserve">door jouw gekozen </w:t>
+      </w:r>
+      <w:r>
+        <w:rPr>
+          <w:lang w:val="nl-NL"/>
+        </w:rPr>
+        <w:t xml:space="preserve">tijd </w:t>
+      </w:r>
+      <w:r>
+        <w:rPr>
+          <w:lang w:val="nl-NL"/>
+        </w:rPr>
+        <w:t>voorbij is.</w:t>
+      </w:r>
+    </w:p>
+    <w:p>
+      <w:pPr>
+        <w:rPr>
+          <w:lang w:val="nl-NL"/>
+        </w:rPr>
+      </w:pPr>
+    </w:p>
+    <w:p>
+      <w:pPr>
+        <w:pStyle w:val="Kop1"/>
+        <w:rPr>
+          <w:lang w:val="nl-NL"/>
+        </w:rPr>
+      </w:pPr>
+      <w:r>
+        <w:rPr>
+          <w:lang w:val="nl-NL"/>
+        </w:rPr>
+        <w:t>Wall sit (Guido</w:t>
+      </w:r>
+      <w:r>
+        <w:rPr>
+          <w:lang w:val="nl-NL"/>
+        </w:rPr>
+        <w:t xml:space="preserve"> - EN</w:t>
+      </w:r>
       <w:r>
         <w:rPr>
           <w:lang w:val="nl-NL"/>
@@ -1124,98 +1301,171 @@
     </w:p>
     <w:p>
       <w:pPr>
-        <w:pStyle w:val="Lijstalinea"/>
-        <w:numPr>
-          <w:ilvl w:val="0"/>
-          <w:numId w:val="6"/>
-        </w:numPr>
-        <w:rPr>
-          <w:lang w:val="nl-NL"/>
-        </w:rPr>
-      </w:pPr>
-      <w:r>
-        <w:rPr>
-          <w:lang w:val="nl-NL"/>
-        </w:rPr>
-        <w:t>Leg je handen op de vloer en strek je benen zo ver mogelijk uit zodat je op je tenen staat.</w:t>
-      </w:r>
-    </w:p>
-    <w:p>
-      <w:pPr>
-        <w:pStyle w:val="Lijstalinea"/>
-        <w:numPr>
-          <w:ilvl w:val="0"/>
-          <w:numId w:val="6"/>
-        </w:numPr>
-        <w:rPr>
-          <w:lang w:val="nl-NL"/>
-        </w:rPr>
-      </w:pPr>
-      <w:r>
-        <w:rPr>
-          <w:lang w:val="nl-NL"/>
-        </w:rPr>
-        <w:t>Trek vervolgens een van je benen terug naar binnen totdat je knie bij je buik komt.</w:t>
-      </w:r>
-    </w:p>
-    <w:p>
-      <w:pPr>
-        <w:pStyle w:val="Lijstalinea"/>
-        <w:numPr>
-          <w:ilvl w:val="0"/>
-          <w:numId w:val="6"/>
-        </w:numPr>
-        <w:rPr>
-          <w:lang w:val="nl-NL"/>
-        </w:rPr>
-      </w:pPr>
-      <w:r>
-        <w:rPr>
-          <w:lang w:val="nl-NL"/>
-        </w:rPr>
-        <w:t>Houd deze positie voor minimaal 15 seconden.</w:t>
-      </w:r>
-    </w:p>
-    <w:p>
-      <w:pPr>
-        <w:pStyle w:val="Lijstalinea"/>
-        <w:numPr>
-          <w:ilvl w:val="0"/>
-          <w:numId w:val="6"/>
-        </w:numPr>
-        <w:rPr>
-          <w:lang w:val="nl-NL"/>
-        </w:rPr>
-      </w:pPr>
-      <w:r>
-        <w:rPr>
-          <w:lang w:val="nl-NL"/>
-        </w:rPr>
-        <w:t>Breng vervolgens je been terug naar de originele positie.</w:t>
-      </w:r>
-    </w:p>
-    <w:p>
-      <w:pPr>
-        <w:pStyle w:val="Lijstalinea"/>
-        <w:numPr>
-          <w:ilvl w:val="0"/>
-          <w:numId w:val="6"/>
-        </w:numPr>
-        <w:rPr>
-          <w:lang w:val="nl-NL"/>
-        </w:rPr>
-      </w:pPr>
-      <w:r>
-        <w:rPr>
-          <w:lang w:val="nl-NL"/>
-        </w:rPr>
-        <w:t>Herhaal dit voor de been.</w:t>
-      </w:r>
-    </w:p>
-    <w:p>
-      <w:pPr>
-        <w:rPr>
-          <w:lang w:val="nl-NL"/>
+        <w:rPr>
+          <w:lang w:val="en-GB"/>
+        </w:rPr>
+      </w:pPr>
+      <w:r>
+        <w:rPr>
+          <w:lang w:val="en-GB"/>
+        </w:rPr>
+        <w:t xml:space="preserve">With this </w:t>
+      </w:r>
+      <w:r>
+        <w:rPr>
+          <w:lang w:val="en-GB"/>
+        </w:rPr>
+        <w:t xml:space="preserve">exercise </w:t>
+      </w:r>
+      <w:r>
+        <w:rPr>
+          <w:lang w:val="en-GB"/>
+        </w:rPr>
+        <w:t>you primarily train your</w:t>
+      </w:r>
+      <w:r>
+        <w:rPr>
+          <w:lang w:val="en-GB"/>
+        </w:rPr>
+        <w:t xml:space="preserve"> quadriceps, hamstrings </w:t>
+      </w:r>
+      <w:r>
+        <w:rPr>
+          <w:lang w:val="en-GB"/>
+        </w:rPr>
+        <w:t>and glutes.</w:t>
+      </w:r>
+      <w:r>
+        <w:rPr>
+          <w:lang w:val="en-GB"/>
+        </w:rPr>
+        <w:br/>
+      </w:r>
+      <w:r>
+        <w:rPr>
+          <w:lang w:val="en-GB"/>
+        </w:rPr>
+        <w:t xml:space="preserve">And you will also train your abs and </w:t>
+      </w:r>
+      <w:r>
+        <w:rPr>
+          <w:lang w:val="en-GB"/>
+        </w:rPr>
+        <w:t>calves a bit.</w:t>
+      </w:r>
+    </w:p>
+    <w:p>
+      <w:pPr>
+        <w:pStyle w:val="Lijstalinea"/>
+        <w:numPr>
+          <w:ilvl w:val="0"/>
+          <w:numId w:val="13"/>
+        </w:numPr>
+        <w:rPr>
+          <w:lang w:val="en-GB"/>
+        </w:rPr>
+      </w:pPr>
+      <w:r>
+        <w:rPr>
+          <w:lang w:val="en-GB"/>
+        </w:rPr>
+        <w:t>Search for a wall a</w:t>
+      </w:r>
+      <w:r>
+        <w:rPr>
+          <w:lang w:val="en-GB"/>
+        </w:rPr>
+        <w:t>nd face away from it.</w:t>
+      </w:r>
+    </w:p>
+    <w:p>
+      <w:pPr>
+        <w:pStyle w:val="Lijstalinea"/>
+        <w:numPr>
+          <w:ilvl w:val="0"/>
+          <w:numId w:val="13"/>
+        </w:numPr>
+        <w:rPr>
+          <w:lang w:val="en-GB"/>
+        </w:rPr>
+      </w:pPr>
+      <w:r>
+        <w:rPr>
+          <w:lang w:val="en-GB"/>
+        </w:rPr>
+        <w:t>Push yourself against the w</w:t>
+      </w:r>
+      <w:r>
+        <w:rPr>
+          <w:lang w:val="en-GB"/>
+        </w:rPr>
+        <w:t xml:space="preserve">all and take the squat </w:t>
+      </w:r>
+      <w:r>
+        <w:rPr>
+          <w:lang w:val="en-GB"/>
+        </w:rPr>
+        <w:t>position.</w:t>
+      </w:r>
+    </w:p>
+    <w:p>
+      <w:pPr>
+        <w:pStyle w:val="Lijstalinea"/>
+        <w:numPr>
+          <w:ilvl w:val="0"/>
+          <w:numId w:val="13"/>
+        </w:numPr>
+        <w:rPr>
+          <w:lang w:val="en-GB"/>
+        </w:rPr>
+      </w:pPr>
+      <w:r>
+        <w:rPr>
+          <w:lang w:val="en-GB"/>
+        </w:rPr>
+        <w:t xml:space="preserve">Keep tension on your </w:t>
+      </w:r>
+      <w:r>
+        <w:rPr>
+          <w:lang w:val="en-GB"/>
+        </w:rPr>
+        <w:t>t</w:t>
+      </w:r>
+      <w:r>
+        <w:rPr>
+          <w:lang w:val="en-GB"/>
+        </w:rPr>
+        <w:t>highs and keep your back straight.</w:t>
+      </w:r>
+    </w:p>
+    <w:p>
+      <w:pPr>
+        <w:pStyle w:val="Lijstalinea"/>
+        <w:numPr>
+          <w:ilvl w:val="0"/>
+          <w:numId w:val="13"/>
+        </w:numPr>
+        <w:rPr>
+          <w:lang w:val="en-GB"/>
+        </w:rPr>
+      </w:pPr>
+      <w:r>
+        <w:rPr>
+          <w:lang w:val="en-GB"/>
+        </w:rPr>
+        <w:t>Stay in this position t</w:t>
+      </w:r>
+      <w:r>
+        <w:rPr>
+          <w:lang w:val="en-GB"/>
+        </w:rPr>
+        <w:t>ill the time you set is over.</w:t>
+      </w:r>
+    </w:p>
+    <w:p>
+      <w:pPr>
+        <w:rPr>
+          <w:lang w:val="en-GB"/>
         </w:rPr>
       </w:pPr>
     </w:p>
@@ -1230,27 +1480,173 @@
         <w:rPr>
           <w:lang w:val="nl-NL"/>
         </w:rPr>
-        <w:t xml:space="preserve">Wall </w:t>
-      </w:r>
-      <w:proofErr w:type="spellStart"/>
-      <w:r>
-        <w:rPr>
-          <w:lang w:val="nl-NL"/>
-        </w:rPr>
-        <w:t>sit</w:t>
-      </w:r>
-      <w:proofErr w:type="spellEnd"/>
-      <w:r>
-        <w:rPr>
-          <w:lang w:val="nl-NL"/>
-        </w:rPr>
-        <w:t xml:space="preserve"> (</w:t>
-      </w:r>
-      <w:r>
-        <w:rPr>
-          <w:lang w:val="nl-NL"/>
-        </w:rPr>
-        <w:t>Guido</w:t>
+        <w:t>Crunch</w:t>
+      </w:r>
+      <w:r>
+        <w:rPr>
+          <w:lang w:val="nl-NL"/>
+        </w:rPr>
+        <w:t xml:space="preserve"> (Guido)</w:t>
+      </w:r>
+    </w:p>
+    <w:p>
+      <w:pPr>
+        <w:rPr>
+          <w:lang w:val="nl-NL"/>
+        </w:rPr>
+      </w:pPr>
+      <w:r>
+        <w:rPr>
+          <w:lang w:val="nl-NL"/>
+        </w:rPr>
+        <w:t xml:space="preserve">Met deze oefening train je voornamelijk je </w:t>
+      </w:r>
+      <w:r>
+        <w:rPr>
+          <w:lang w:val="nl-NL"/>
+        </w:rPr>
+        <w:t>buikspieren</w:t>
+      </w:r>
+    </w:p>
+    <w:p>
+      <w:pPr>
+        <w:pStyle w:val="Lijstalinea"/>
+        <w:numPr>
+          <w:ilvl w:val="0"/>
+          <w:numId w:val="12"/>
+        </w:numPr>
+        <w:rPr>
+          <w:lang w:val="nl-NL"/>
+        </w:rPr>
+      </w:pPr>
+      <w:r>
+        <w:rPr>
+          <w:lang w:val="nl-NL"/>
+        </w:rPr>
+        <w:t xml:space="preserve">Zoek een </w:t>
+      </w:r>
+      <w:r>
+        <w:rPr>
+          <w:lang w:val="nl-NL"/>
+        </w:rPr>
+        <w:t>oppervlakte op om op te liggen.</w:t>
+      </w:r>
+    </w:p>
+    <w:p>
+      <w:pPr>
+        <w:pStyle w:val="Lijstalinea"/>
+        <w:numPr>
+          <w:ilvl w:val="0"/>
+          <w:numId w:val="12"/>
+        </w:numPr>
+        <w:rPr>
+          <w:lang w:val="nl-NL"/>
+        </w:rPr>
+      </w:pPr>
+      <w:r>
+        <w:rPr>
+          <w:lang w:val="nl-NL"/>
+        </w:rPr>
+        <w:t>Ga op je rug liggen en plaats je handen op je borst.</w:t>
+      </w:r>
+    </w:p>
+    <w:p>
+      <w:pPr>
+        <w:pStyle w:val="Lijstalinea"/>
+        <w:numPr>
+          <w:ilvl w:val="0"/>
+          <w:numId w:val="12"/>
+        </w:numPr>
+        <w:rPr>
+          <w:lang w:val="nl-NL"/>
+        </w:rPr>
+      </w:pPr>
+      <w:r>
+        <w:rPr>
+          <w:lang w:val="nl-NL"/>
+        </w:rPr>
+        <w:t>Plaats je voeten op de grond met je knieën op 90 graden.</w:t>
+      </w:r>
+    </w:p>
+    <w:p>
+      <w:pPr>
+        <w:pStyle w:val="Lijstalinea"/>
+        <w:numPr>
+          <w:ilvl w:val="0"/>
+          <w:numId w:val="12"/>
+        </w:numPr>
+        <w:rPr>
+          <w:lang w:val="nl-NL"/>
+        </w:rPr>
+      </w:pPr>
+      <w:r>
+        <w:rPr>
+          <w:lang w:val="nl-NL"/>
+        </w:rPr>
+        <w:t>Adem in en til je schouders van de grond.</w:t>
+      </w:r>
+    </w:p>
+    <w:p>
+      <w:pPr>
+        <w:pStyle w:val="Lijstalinea"/>
+        <w:numPr>
+          <w:ilvl w:val="0"/>
+          <w:numId w:val="12"/>
+        </w:numPr>
+        <w:rPr>
+          <w:lang w:val="nl-NL"/>
+        </w:rPr>
+      </w:pPr>
+      <w:r>
+        <w:rPr>
+          <w:lang w:val="nl-NL"/>
+        </w:rPr>
+        <w:t>Rol rustig omhoog maar houd je onderrug op de grond.</w:t>
+      </w:r>
+    </w:p>
+    <w:p>
+      <w:pPr>
+        <w:pStyle w:val="Lijstalinea"/>
+        <w:numPr>
+          <w:ilvl w:val="0"/>
+          <w:numId w:val="12"/>
+        </w:numPr>
+        <w:rPr>
+          <w:lang w:val="nl-NL"/>
+        </w:rPr>
+      </w:pPr>
+      <w:r>
+        <w:rPr>
+          <w:lang w:val="nl-NL"/>
+        </w:rPr>
+        <w:t>Laat je hoofd weer rustig zakken</w:t>
+      </w:r>
+      <w:r>
+        <w:rPr>
+          <w:lang w:val="nl-NL"/>
+        </w:rPr>
+        <w:t xml:space="preserve"> en adem uit.</w:t>
+      </w:r>
+    </w:p>
+    <w:p>
+      <w:pPr>
+        <w:pStyle w:val="Kop1"/>
+        <w:rPr>
+          <w:lang w:val="nl-NL"/>
+        </w:rPr>
+      </w:pPr>
+      <w:r>
+        <w:rPr>
+          <w:lang w:val="nl-NL"/>
+        </w:rPr>
+        <w:lastRenderedPageBreak/>
+        <w:t>Crunch (Guido</w:t>
+      </w:r>
+      <w:r>
+        <w:rPr>
+          <w:lang w:val="nl-NL"/>
+        </w:rPr>
+        <w:t xml:space="preserve"> - EN</w:t>
       </w:r>
       <w:r>
         <w:rPr>
@@ -1262,316 +1658,176 @@
     <w:p>
       <w:pPr>
         <w:rPr>
-          <w:lang w:val="nl-NL"/>
-        </w:rPr>
-      </w:pPr>
-      <w:r>
-        <w:rPr>
-          <w:lang w:val="nl-NL"/>
-        </w:rPr>
-        <w:t xml:space="preserve">Met deze oefening train je voornamelijk je </w:t>
-      </w:r>
-      <w:r>
-        <w:rPr>
-          <w:lang w:val="nl-NL"/>
-        </w:rPr>
-        <w:t>quadriceps, hamstrings en bilspieren</w:t>
-      </w:r>
-      <w:r>
-        <w:rPr>
-          <w:lang w:val="nl-NL"/>
-        </w:rPr>
-        <w:br/>
-      </w:r>
-      <w:r>
-        <w:rPr>
-          <w:lang w:val="nl-NL"/>
-        </w:rPr>
-        <w:t>en met mindere mate de buikspieren en kuiten.</w:t>
-      </w:r>
-    </w:p>
-    <w:p>
-      <w:pPr>
-        <w:pStyle w:val="Lijstalinea"/>
-        <w:numPr>
-          <w:ilvl w:val="0"/>
-          <w:numId w:val="9"/>
-        </w:numPr>
-        <w:rPr>
-          <w:lang w:val="nl-NL"/>
-        </w:rPr>
-      </w:pPr>
-      <w:r>
-        <w:rPr>
-          <w:lang w:val="nl-NL"/>
-        </w:rPr>
-        <w:t xml:space="preserve">Zoek een muur en ga hier met je rug </w:t>
-      </w:r>
-      <w:r>
-        <w:rPr>
-          <w:lang w:val="nl-NL"/>
-        </w:rPr>
-        <w:t>naartoe staan.</w:t>
-      </w:r>
-    </w:p>
-    <w:p>
-      <w:pPr>
-        <w:pStyle w:val="Lijstalinea"/>
-        <w:numPr>
-          <w:ilvl w:val="0"/>
-          <w:numId w:val="9"/>
-        </w:numPr>
-        <w:rPr>
-          <w:lang w:val="nl-NL"/>
-        </w:rPr>
-      </w:pPr>
-      <w:r>
-        <w:rPr>
-          <w:lang w:val="nl-NL"/>
-        </w:rPr>
-        <w:t xml:space="preserve">Duw jezelf tegen de muur aan en neem de </w:t>
-      </w:r>
-      <w:proofErr w:type="spellStart"/>
-      <w:r>
-        <w:rPr>
-          <w:lang w:val="nl-NL"/>
-        </w:rPr>
-        <w:t>squat</w:t>
-      </w:r>
-      <w:proofErr w:type="spellEnd"/>
-      <w:r>
-        <w:rPr>
-          <w:lang w:val="nl-NL"/>
-        </w:rPr>
-        <w:t xml:space="preserve"> positie aan.</w:t>
-      </w:r>
-    </w:p>
-    <w:p>
-      <w:pPr>
-        <w:pStyle w:val="Lijstalinea"/>
-        <w:numPr>
-          <w:ilvl w:val="0"/>
-          <w:numId w:val="9"/>
-        </w:numPr>
-        <w:rPr>
-          <w:lang w:val="nl-NL"/>
-        </w:rPr>
-      </w:pPr>
-      <w:r>
-        <w:rPr>
-          <w:lang w:val="nl-NL"/>
-        </w:rPr>
-        <w:t>Houd spanning op je bovenbenen en houd je rug recht.</w:t>
-      </w:r>
-    </w:p>
-    <w:p>
-      <w:pPr>
-        <w:pStyle w:val="Lijstalinea"/>
-        <w:numPr>
-          <w:ilvl w:val="0"/>
-          <w:numId w:val="9"/>
-        </w:numPr>
-        <w:rPr>
-          <w:lang w:val="nl-NL"/>
-        </w:rPr>
-      </w:pPr>
-      <w:r>
-        <w:rPr>
-          <w:lang w:val="nl-NL"/>
-        </w:rPr>
-        <w:t>Blijf in deze positie</w:t>
-      </w:r>
-      <w:r>
-        <w:rPr>
-          <w:lang w:val="nl-NL"/>
-        </w:rPr>
-        <w:t xml:space="preserve"> tot de </w:t>
-      </w:r>
-      <w:r>
-        <w:rPr>
-          <w:lang w:val="nl-NL"/>
-        </w:rPr>
-        <w:t xml:space="preserve">door jouw gekozen </w:t>
-      </w:r>
-      <w:r>
-        <w:rPr>
-          <w:lang w:val="nl-NL"/>
-        </w:rPr>
-        <w:t xml:space="preserve">tijd </w:t>
-      </w:r>
-      <w:r>
-        <w:rPr>
-          <w:lang w:val="nl-NL"/>
-        </w:rPr>
-        <w:t>voorbij is.</w:t>
-      </w:r>
-    </w:p>
-    <w:p>
-      <w:pPr>
-        <w:rPr>
-          <w:lang w:val="nl-NL"/>
-        </w:rPr>
-      </w:pPr>
-    </w:p>
-    <w:p>
-      <w:pPr>
-        <w:pStyle w:val="Kop1"/>
-        <w:rPr>
-          <w:lang w:val="nl-NL"/>
-        </w:rPr>
-      </w:pPr>
-      <w:proofErr w:type="spellStart"/>
-      <w:r>
-        <w:rPr>
-          <w:lang w:val="nl-NL"/>
-        </w:rPr>
-        <w:t>Crunch</w:t>
-      </w:r>
-      <w:proofErr w:type="spellEnd"/>
-      <w:r>
-        <w:rPr>
-          <w:lang w:val="nl-NL"/>
-        </w:rPr>
-        <w:t xml:space="preserve"> (Guido)</w:t>
-      </w:r>
-    </w:p>
-    <w:p>
-      <w:pPr>
-        <w:rPr>
-          <w:lang w:val="nl-NL"/>
-        </w:rPr>
-      </w:pPr>
-      <w:r>
-        <w:rPr>
-          <w:lang w:val="nl-NL"/>
-        </w:rPr>
-        <w:t xml:space="preserve">Met deze oefening train je voornamelijk je </w:t>
-      </w:r>
-      <w:r>
-        <w:rPr>
-          <w:lang w:val="nl-NL"/>
-        </w:rPr>
-        <w:t>buikspieren</w:t>
-      </w:r>
-    </w:p>
-    <w:p>
-      <w:pPr>
-        <w:pStyle w:val="Lijstalinea"/>
-        <w:numPr>
-          <w:ilvl w:val="0"/>
-          <w:numId w:val="12"/>
-        </w:numPr>
-        <w:rPr>
-          <w:lang w:val="nl-NL"/>
-        </w:rPr>
-      </w:pPr>
-      <w:r>
-        <w:rPr>
-          <w:lang w:val="nl-NL"/>
-        </w:rPr>
-        <w:t xml:space="preserve">Zoek een </w:t>
-      </w:r>
-      <w:r>
-        <w:rPr>
-          <w:lang w:val="nl-NL"/>
-        </w:rPr>
-        <w:t>oppervlakte op om op te liggen.</w:t>
-      </w:r>
-    </w:p>
-    <w:p>
-      <w:pPr>
-        <w:pStyle w:val="Lijstalinea"/>
-        <w:numPr>
-          <w:ilvl w:val="0"/>
-          <w:numId w:val="12"/>
-        </w:numPr>
-        <w:rPr>
-          <w:lang w:val="nl-NL"/>
-        </w:rPr>
-      </w:pPr>
-      <w:r>
-        <w:rPr>
-          <w:lang w:val="nl-NL"/>
-        </w:rPr>
-        <w:t>Ga op je rug liggen en plaats je handen op je borst.</w:t>
-      </w:r>
-    </w:p>
-    <w:p>
-      <w:pPr>
-        <w:pStyle w:val="Lijstalinea"/>
-        <w:numPr>
-          <w:ilvl w:val="0"/>
-          <w:numId w:val="12"/>
-        </w:numPr>
-        <w:rPr>
-          <w:lang w:val="nl-NL"/>
-        </w:rPr>
-      </w:pPr>
-      <w:r>
-        <w:rPr>
-          <w:lang w:val="nl-NL"/>
-        </w:rPr>
-        <w:t>Plaats je voeten op de grond met je knieën op 90 graden.</w:t>
-      </w:r>
-    </w:p>
-    <w:p>
-      <w:pPr>
-        <w:pStyle w:val="Lijstalinea"/>
-        <w:numPr>
-          <w:ilvl w:val="0"/>
-          <w:numId w:val="12"/>
-        </w:numPr>
-        <w:rPr>
-          <w:lang w:val="nl-NL"/>
-        </w:rPr>
-      </w:pPr>
-      <w:r>
-        <w:rPr>
-          <w:lang w:val="nl-NL"/>
-        </w:rPr>
-        <w:t>Adem in en til je schouders van de grond.</w:t>
-      </w:r>
-    </w:p>
-    <w:p>
-      <w:pPr>
-        <w:pStyle w:val="Lijstalinea"/>
-        <w:numPr>
-          <w:ilvl w:val="0"/>
-          <w:numId w:val="12"/>
-        </w:numPr>
-        <w:rPr>
-          <w:lang w:val="nl-NL"/>
-        </w:rPr>
-      </w:pPr>
-      <w:r>
-        <w:rPr>
-          <w:lang w:val="nl-NL"/>
-        </w:rPr>
-        <w:t>Rol rustig omhoog maar houd je onderrug op de grond.</w:t>
-      </w:r>
-    </w:p>
-    <w:p>
-      <w:pPr>
-        <w:pStyle w:val="Lijstalinea"/>
-        <w:numPr>
-          <w:ilvl w:val="0"/>
-          <w:numId w:val="12"/>
-        </w:numPr>
-        <w:rPr>
-          <w:lang w:val="nl-NL"/>
-        </w:rPr>
-      </w:pPr>
-      <w:r>
-        <w:rPr>
-          <w:lang w:val="nl-NL"/>
-        </w:rPr>
-        <w:t>Laat je hoofd weer rustig zakken</w:t>
-      </w:r>
-      <w:r>
-        <w:rPr>
-          <w:lang w:val="nl-NL"/>
-        </w:rPr>
-        <w:t xml:space="preserve"> en adem uit.</w:t>
+          <w:lang w:val="en-GB"/>
+        </w:rPr>
+      </w:pPr>
+      <w:r>
+        <w:rPr>
+          <w:lang w:val="en-GB"/>
+        </w:rPr>
+        <w:t xml:space="preserve">With this </w:t>
+      </w:r>
+      <w:r>
+        <w:rPr>
+          <w:lang w:val="en-GB"/>
+        </w:rPr>
+        <w:t xml:space="preserve">exercise </w:t>
+      </w:r>
+      <w:r>
+        <w:rPr>
+          <w:lang w:val="en-GB"/>
+        </w:rPr>
+        <w:t xml:space="preserve">you primarily train your </w:t>
+      </w:r>
+      <w:r>
+        <w:rPr>
+          <w:lang w:val="en-GB"/>
+        </w:rPr>
+        <w:t>abs.</w:t>
+      </w:r>
+    </w:p>
+    <w:p>
+      <w:pPr>
+        <w:pStyle w:val="Lijstalinea"/>
+        <w:numPr>
+          <w:ilvl w:val="0"/>
+          <w:numId w:val="14"/>
+        </w:numPr>
+        <w:rPr>
+          <w:lang w:val="en-GB"/>
+        </w:rPr>
+      </w:pPr>
+      <w:r>
+        <w:rPr>
+          <w:lang w:val="en-GB"/>
+        </w:rPr>
+        <w:t>Search for a flat u</w:t>
+      </w:r>
+      <w:r>
+        <w:rPr>
+          <w:lang w:val="en-GB"/>
+        </w:rPr>
+        <w:t>nderground to lay on.</w:t>
+      </w:r>
+    </w:p>
+    <w:p>
+      <w:pPr>
+        <w:pStyle w:val="Lijstalinea"/>
+        <w:numPr>
+          <w:ilvl w:val="0"/>
+          <w:numId w:val="14"/>
+        </w:numPr>
+        <w:rPr>
+          <w:lang w:val="en-GB"/>
+        </w:rPr>
+      </w:pPr>
+      <w:r>
+        <w:rPr>
+          <w:lang w:val="en-GB"/>
+        </w:rPr>
+        <w:t>Lay on your back and put your hands on your chest.</w:t>
+      </w:r>
+    </w:p>
+    <w:p>
+      <w:pPr>
+        <w:pStyle w:val="Lijstalinea"/>
+        <w:numPr>
+          <w:ilvl w:val="0"/>
+          <w:numId w:val="14"/>
+        </w:numPr>
+        <w:rPr>
+          <w:lang w:val="en-GB"/>
+        </w:rPr>
+      </w:pPr>
+      <w:r>
+        <w:rPr>
+          <w:lang w:val="en-GB"/>
+        </w:rPr>
+        <w:t>Place your feet on t</w:t>
+      </w:r>
+      <w:r>
+        <w:rPr>
+          <w:lang w:val="en-GB"/>
+        </w:rPr>
+        <w:t>he ground with your knees at a 90-degree angle.</w:t>
+      </w:r>
+    </w:p>
+    <w:p>
+      <w:pPr>
+        <w:pStyle w:val="Lijstalinea"/>
+        <w:numPr>
+          <w:ilvl w:val="0"/>
+          <w:numId w:val="14"/>
+        </w:numPr>
+        <w:rPr>
+          <w:lang w:val="en-GB"/>
+        </w:rPr>
+      </w:pPr>
+      <w:r>
+        <w:rPr>
+          <w:lang w:val="en-GB"/>
+        </w:rPr>
+        <w:t>Breathe in and lift y</w:t>
+      </w:r>
+      <w:r>
+        <w:rPr>
+          <w:lang w:val="en-GB"/>
+        </w:rPr>
+        <w:t>our shoulders of the ground.</w:t>
+      </w:r>
+    </w:p>
+    <w:p>
+      <w:pPr>
+        <w:pStyle w:val="Lijstalinea"/>
+        <w:numPr>
+          <w:ilvl w:val="0"/>
+          <w:numId w:val="14"/>
+        </w:numPr>
+        <w:rPr>
+          <w:lang w:val="en-GB"/>
+        </w:rPr>
+      </w:pPr>
+      <w:r>
+        <w:rPr>
+          <w:lang w:val="en-GB"/>
+        </w:rPr>
+        <w:t>Curl up</w:t>
+      </w:r>
+      <w:r>
+        <w:rPr>
+          <w:lang w:val="en-GB"/>
+        </w:rPr>
+        <w:t xml:space="preserve"> but keep y</w:t>
+      </w:r>
+      <w:r>
+        <w:rPr>
+          <w:lang w:val="en-GB"/>
+        </w:rPr>
+        <w:t>our lower back on the ground.</w:t>
+      </w:r>
+    </w:p>
+    <w:p>
+      <w:pPr>
+        <w:pStyle w:val="Lijstalinea"/>
+        <w:numPr>
+          <w:ilvl w:val="0"/>
+          <w:numId w:val="14"/>
+        </w:numPr>
+        <w:rPr>
+          <w:lang w:val="en-GB"/>
+        </w:rPr>
+      </w:pPr>
+      <w:r>
+        <w:rPr>
+          <w:lang w:val="en-GB"/>
+        </w:rPr>
+        <w:t>Let your head go back d</w:t>
+      </w:r>
+      <w:r>
+        <w:rPr>
+          <w:lang w:val="en-GB"/>
+        </w:rPr>
+        <w:t>own and breathe out.</w:t>
       </w:r>
     </w:p>
     <w:sectPr>
@@ -1676,6 +1932,92 @@
     </w:lvl>
   </w:abstractNum>
   <w:abstractNum w:abstractNumId="1" w15:restartNumberingAfterBreak="0">
+    <w:nsid w:val="0E7C4CB1"/>
+    <w:multiLevelType w:val="hybridMultilevel"/>
+    <w:tmpl w:val="DC96246E"/>
+    <w:lvl w:ilvl="0" w:tplc="FFFFFFFF">
+      <w:start w:val="1"/>
+      <w:numFmt w:val="decimal"/>
+      <w:lvlText w:val="%1."/>
+      <w:lvlJc w:val="left"/>
+      <w:pPr>
+        <w:ind w:left="720" w:hanging="360"/>
+      </w:pPr>
+    </w:lvl>
+    <w:lvl w:ilvl="1" w:tplc="FFFFFFFF" w:tentative="1">
+      <w:start w:val="1"/>
+      <w:numFmt w:val="lowerLetter"/>
+      <w:lvlText w:val="%2."/>
+      <w:lvlJc w:val="left"/>
+      <w:pPr>
+        <w:ind w:left="1440" w:hanging="360"/>
+      </w:pPr>
+    </w:lvl>
+    <w:lvl w:ilvl="2" w:tplc="FFFFFFFF" w:tentative="1">
+      <w:start w:val="1"/>
+      <w:numFmt w:val="lowerRoman"/>
+      <w:lvlText w:val="%3."/>
+      <w:lvlJc w:val="right"/>
+      <w:pPr>
+        <w:ind w:left="2160" w:hanging="180"/>
+      </w:pPr>
+    </w:lvl>
+    <w:lvl w:ilvl="3" w:tplc="FFFFFFFF" w:tentative="1">
+      <w:start w:val="1"/>
+      <w:numFmt w:val="decimal"/>
+      <w:lvlText w:val="%4."/>
+      <w:lvlJc w:val="left"/>
+      <w:pPr>
+        <w:ind w:left="2880" w:hanging="360"/>
+      </w:pPr>
+    </w:lvl>
+    <w:lvl w:ilvl="4" w:tplc="FFFFFFFF" w:tentative="1">
+      <w:start w:val="1"/>
+      <w:numFmt w:val="lowerLetter"/>
+      <w:lvlText w:val="%5."/>
+      <w:lvlJc w:val="left"/>
+      <w:pPr>
+        <w:ind w:left="3600" w:hanging="360"/>
+      </w:pPr>
+    </w:lvl>
+    <w:lvl w:ilvl="5" w:tplc="FFFFFFFF" w:tentative="1">
+      <w:start w:val="1"/>
+      <w:numFmt w:val="lowerRoman"/>
+      <w:lvlText w:val="%6."/>
+      <w:lvlJc w:val="right"/>
+      <w:pPr>
+        <w:ind w:left="4320" w:hanging="180"/>
+      </w:pPr>
+    </w:lvl>
+    <w:lvl w:ilvl="6" w:tplc="FFFFFFFF" w:tentative="1">
+      <w:start w:val="1"/>
+      <w:numFmt w:val="decimal"/>
+      <w:lvlText w:val="%7."/>
+      <w:lvlJc w:val="left"/>
+      <w:pPr>
+        <w:ind w:left="5040" w:hanging="360"/>
+      </w:pPr>
+    </w:lvl>
+    <w:lvl w:ilvl="7" w:tplc="FFFFFFFF" w:tentative="1">
+      <w:start w:val="1"/>
+      <w:numFmt w:val="lowerLetter"/>
+      <w:lvlText w:val="%8."/>
+      <w:lvlJc w:val="left"/>
+      <w:pPr>
+        <w:ind w:left="5760" w:hanging="360"/>
+      </w:pPr>
+    </w:lvl>
+    <w:lvl w:ilvl="8" w:tplc="FFFFFFFF" w:tentative="1">
+      <w:start w:val="1"/>
+      <w:numFmt w:val="lowerRoman"/>
+      <w:lvlText w:val="%9."/>
+      <w:lvlJc w:val="right"/>
+      <w:pPr>
+        <w:ind w:left="6480" w:hanging="180"/>
+      </w:pPr>
+    </w:lvl>
+  </w:abstractNum>
+  <w:abstractNum w:abstractNumId="2" w15:restartNumberingAfterBreak="0">
     <w:nsid w:val="10280F4F"/>
     <w:multiLevelType w:val="hybridMultilevel"/>
     <w:tmpl w:val="DC96246E"/>
@@ -1761,7 +2103,7 @@
       </w:pPr>
     </w:lvl>
   </w:abstractNum>
-  <w:abstractNum w:abstractNumId="2" w15:restartNumberingAfterBreak="0">
+  <w:abstractNum w:abstractNumId="3" w15:restartNumberingAfterBreak="0">
     <w:nsid w:val="1E1F32D0"/>
     <w:multiLevelType w:val="hybridMultilevel"/>
     <w:tmpl w:val="109232EA"/>
@@ -1847,7 +2189,7 @@
       </w:pPr>
     </w:lvl>
   </w:abstractNum>
-  <w:abstractNum w:abstractNumId="3" w15:restartNumberingAfterBreak="0">
+  <w:abstractNum w:abstractNumId="4" w15:restartNumberingAfterBreak="0">
     <w:nsid w:val="1E6F4F73"/>
     <w:multiLevelType w:val="hybridMultilevel"/>
     <w:tmpl w:val="745C699C"/>
@@ -1936,7 +2278,7 @@
       </w:pPr>
     </w:lvl>
   </w:abstractNum>
-  <w:abstractNum w:abstractNumId="4" w15:restartNumberingAfterBreak="0">
+  <w:abstractNum w:abstractNumId="5" w15:restartNumberingAfterBreak="0">
     <w:nsid w:val="2E245962"/>
     <w:multiLevelType w:val="hybridMultilevel"/>
     <w:tmpl w:val="5D528AD8"/>
@@ -2025,7 +2367,7 @@
       </w:pPr>
     </w:lvl>
   </w:abstractNum>
-  <w:abstractNum w:abstractNumId="5" w15:restartNumberingAfterBreak="0">
+  <w:abstractNum w:abstractNumId="6" w15:restartNumberingAfterBreak="0">
     <w:nsid w:val="30987F16"/>
     <w:multiLevelType w:val="hybridMultilevel"/>
     <w:tmpl w:val="393288B2"/>
@@ -2114,7 +2456,93 @@
       </w:pPr>
     </w:lvl>
   </w:abstractNum>
-  <w:abstractNum w:abstractNumId="6" w15:restartNumberingAfterBreak="0">
+  <w:abstractNum w:abstractNumId="7" w15:restartNumberingAfterBreak="0">
+    <w:nsid w:val="39D723EA"/>
+    <w:multiLevelType w:val="hybridMultilevel"/>
+    <w:tmpl w:val="E06AE3F0"/>
+    <w:lvl w:ilvl="0" w:tplc="FFFFFFFF">
+      <w:start w:val="1"/>
+      <w:numFmt w:val="decimal"/>
+      <w:lvlText w:val="%1."/>
+      <w:lvlJc w:val="left"/>
+      <w:pPr>
+        <w:ind w:left="768" w:hanging="360"/>
+      </w:pPr>
+    </w:lvl>
+    <w:lvl w:ilvl="1" w:tplc="FFFFFFFF" w:tentative="1">
+      <w:start w:val="1"/>
+      <w:numFmt w:val="lowerLetter"/>
+      <w:lvlText w:val="%2."/>
+      <w:lvlJc w:val="left"/>
+      <w:pPr>
+        <w:ind w:left="1488" w:hanging="360"/>
+      </w:pPr>
+    </w:lvl>
+    <w:lvl w:ilvl="2" w:tplc="FFFFFFFF" w:tentative="1">
+      <w:start w:val="1"/>
+      <w:numFmt w:val="lowerRoman"/>
+      <w:lvlText w:val="%3."/>
+      <w:lvlJc w:val="right"/>
+      <w:pPr>
+        <w:ind w:left="2208" w:hanging="180"/>
+      </w:pPr>
+    </w:lvl>
+    <w:lvl w:ilvl="3" w:tplc="FFFFFFFF" w:tentative="1">
+      <w:start w:val="1"/>
+      <w:numFmt w:val="decimal"/>
+      <w:lvlText w:val="%4."/>
+      <w:lvlJc w:val="left"/>
+      <w:pPr>
+        <w:ind w:left="2928" w:hanging="360"/>
+      </w:pPr>
+    </w:lvl>
+    <w:lvl w:ilvl="4" w:tplc="FFFFFFFF" w:tentative="1">
+      <w:start w:val="1"/>
+      <w:numFmt w:val="lowerLetter"/>
+      <w:lvlText w:val="%5."/>
+      <w:lvlJc w:val="left"/>
+      <w:pPr>
+        <w:ind w:left="3648" w:hanging="360"/>
+      </w:pPr>
+    </w:lvl>
+    <w:lvl w:ilvl="5" w:tplc="FFFFFFFF" w:tentative="1">
+      <w:start w:val="1"/>
+      <w:numFmt w:val="lowerRoman"/>
+      <w:lvlText w:val="%6."/>
+      <w:lvlJc w:val="right"/>
+      <w:pPr>
+        <w:ind w:left="4368" w:hanging="180"/>
+      </w:pPr>
+    </w:lvl>
+    <w:lvl w:ilvl="6" w:tplc="FFFFFFFF" w:tentative="1">
+      <w:start w:val="1"/>
+      <w:numFmt w:val="decimal"/>
+      <w:lvlText w:val="%7."/>
+      <w:lvlJc w:val="left"/>
+      <w:pPr>
+        <w:ind w:left="5088" w:hanging="360"/>
+      </w:pPr>
+    </w:lvl>
+    <w:lvl w:ilvl="7" w:tplc="FFFFFFFF" w:tentative="1">
+      <w:start w:val="1"/>
+      <w:numFmt w:val="lowerLetter"/>
+      <w:lvlText w:val="%8."/>
+      <w:lvlJc w:val="left"/>
+      <w:pPr>
+        <w:ind w:left="5808" w:hanging="360"/>
+      </w:pPr>
+    </w:lvl>
+    <w:lvl w:ilvl="8" w:tplc="FFFFFFFF" w:tentative="1">
+      <w:start w:val="1"/>
+      <w:numFmt w:val="lowerRoman"/>
+      <w:lvlText w:val="%9."/>
+      <w:lvlJc w:val="right"/>
+      <w:pPr>
+        <w:ind w:left="6528" w:hanging="180"/>
+      </w:pPr>
+    </w:lvl>
+  </w:abstractNum>
+  <w:abstractNum w:abstractNumId="8" w15:restartNumberingAfterBreak="0">
     <w:nsid w:val="4F510DAE"/>
     <w:multiLevelType w:val="hybridMultilevel"/>
     <w:tmpl w:val="E06AE3F0"/>
@@ -2200,7 +2628,7 @@
       </w:pPr>
     </w:lvl>
   </w:abstractNum>
-  <w:abstractNum w:abstractNumId="7" w15:restartNumberingAfterBreak="0">
+  <w:abstractNum w:abstractNumId="9" w15:restartNumberingAfterBreak="0">
     <w:nsid w:val="54810DB4"/>
     <w:multiLevelType w:val="hybridMultilevel"/>
     <w:tmpl w:val="32D0A3C8"/>
@@ -2289,7 +2717,7 @@
       </w:pPr>
     </w:lvl>
   </w:abstractNum>
-  <w:abstractNum w:abstractNumId="8" w15:restartNumberingAfterBreak="0">
+  <w:abstractNum w:abstractNumId="10" w15:restartNumberingAfterBreak="0">
     <w:nsid w:val="63D40451"/>
     <w:multiLevelType w:val="hybridMultilevel"/>
     <w:tmpl w:val="DC96246E"/>
@@ -2375,7 +2803,7 @@
       </w:pPr>
     </w:lvl>
   </w:abstractNum>
-  <w:abstractNum w:abstractNumId="9" w15:restartNumberingAfterBreak="0">
+  <w:abstractNum w:abstractNumId="11" w15:restartNumberingAfterBreak="0">
     <w:nsid w:val="68C17CFB"/>
     <w:multiLevelType w:val="hybridMultilevel"/>
     <w:tmpl w:val="50BE006E"/>
@@ -2464,7 +2892,7 @@
       </w:pPr>
     </w:lvl>
   </w:abstractNum>
-  <w:abstractNum w:abstractNumId="10" w15:restartNumberingAfterBreak="0">
+  <w:abstractNum w:abstractNumId="12" w15:restartNumberingAfterBreak="0">
     <w:nsid w:val="70844AE3"/>
     <w:multiLevelType w:val="hybridMultilevel"/>
     <w:tmpl w:val="32D0A3C8"/>
@@ -2553,7 +2981,7 @@
       </w:pPr>
     </w:lvl>
   </w:abstractNum>
-  <w:abstractNum w:abstractNumId="11" w15:restartNumberingAfterBreak="0">
+  <w:abstractNum w:abstractNumId="13" w15:restartNumberingAfterBreak="0">
     <w:nsid w:val="71CE34C9"/>
     <w:multiLevelType w:val="hybridMultilevel"/>
     <w:tmpl w:val="E74A9C58"/>
@@ -2643,40 +3071,46 @@
     </w:lvl>
   </w:abstractNum>
   <w:num w:numId="1" w16cid:durableId="538861960">
+    <w:abstractNumId w:val="13"/>
+  </w:num>
+  <w:num w:numId="2" w16cid:durableId="718894333">
+    <w:abstractNumId w:val="12"/>
+  </w:num>
+  <w:num w:numId="3" w16cid:durableId="815877480">
+    <w:abstractNumId w:val="5"/>
+  </w:num>
+  <w:num w:numId="4" w16cid:durableId="1176841609">
     <w:abstractNumId w:val="11"/>
   </w:num>
-  <w:num w:numId="2" w16cid:durableId="718894333">
-    <w:abstractNumId w:val="10"/>
-  </w:num>
-  <w:num w:numId="3" w16cid:durableId="815877480">
-    <w:abstractNumId w:val="4"/>
-  </w:num>
-  <w:num w:numId="4" w16cid:durableId="1176841609">
-    <w:abstractNumId w:val="9"/>
-  </w:num>
   <w:num w:numId="5" w16cid:durableId="1984696567">
-    <w:abstractNumId w:val="5"/>
+    <w:abstractNumId w:val="6"/>
   </w:num>
   <w:num w:numId="6" w16cid:durableId="1419984842">
-    <w:abstractNumId w:val="3"/>
+    <w:abstractNumId w:val="4"/>
   </w:num>
   <w:num w:numId="7" w16cid:durableId="1586844165">
     <w:abstractNumId w:val="0"/>
   </w:num>
   <w:num w:numId="8" w16cid:durableId="1545218105">
-    <w:abstractNumId w:val="7"/>
+    <w:abstractNumId w:val="9"/>
   </w:num>
   <w:num w:numId="9" w16cid:durableId="1375040783">
+    <w:abstractNumId w:val="2"/>
+  </w:num>
+  <w:num w:numId="10" w16cid:durableId="951016877">
+    <w:abstractNumId w:val="10"/>
+  </w:num>
+  <w:num w:numId="11" w16cid:durableId="525994188">
+    <w:abstractNumId w:val="3"/>
+  </w:num>
+  <w:num w:numId="12" w16cid:durableId="1823739886">
+    <w:abstractNumId w:val="8"/>
+  </w:num>
+  <w:num w:numId="13" w16cid:durableId="1640959209">
     <w:abstractNumId w:val="1"/>
   </w:num>
-  <w:num w:numId="10" w16cid:durableId="951016877">
-    <w:abstractNumId w:val="8"/>
-  </w:num>
-  <w:num w:numId="11" w16cid:durableId="525994188">
-    <w:abstractNumId w:val="2"/>
-  </w:num>
-  <w:num w:numId="12" w16cid:durableId="1823739886">
-    <w:abstractNumId w:val="6"/>
+  <w:num w:numId="14" w16cid:durableId="1863932207">
+    <w:abstractNumId w:val="7"/>
   </w:num>
 </w:numbering>
 </file>

</xml_diff>